<commit_message>
finished ARD except FR
</commit_message>
<xml_diff>
--- a/ARD.docx
+++ b/ARD.docx
@@ -3500,34 +3500,222 @@
           <w:sz w:val="28"/>
           <w:szCs w:val="28"/>
         </w:rPr>
-        <w:t xml:space="preserve">" - such as real-time </w:t>
-      </w:r>
-      <w:bookmarkStart w:id="0" w:name="_GoBack"/>
-      <w:bookmarkEnd w:id="0"/>
+        <w:t>" - such as real-time correction – which dictates the fact that messages will have to be sent and recei</w:t>
+      </w:r>
       <w:r>
         <w:rPr>
           <w:rFonts w:ascii="Agency FB" w:hAnsi="Agency FB"/>
           <w:sz w:val="28"/>
           <w:szCs w:val="28"/>
         </w:rPr>
-        <w:t xml:space="preserve">correction – which dictates the fact that messages will have to be sent and received in a synchronized fashion.  </w:t>
-      </w:r>
-      <w:r>
+        <w:t xml:space="preserve">ved in a synchronized fashion. </w:t>
+      </w:r>
+    </w:p>
+    <w:p>
+      <w:pPr>
+        <w:bidi w:val="0"/>
+        <w:contextualSpacing/>
         <w:rPr>
           <w:rFonts w:ascii="Agency FB" w:hAnsi="Agency FB"/>
           <w:sz w:val="28"/>
           <w:szCs w:val="28"/>
         </w:rPr>
-        <w:t>.</w:t>
-      </w:r>
+      </w:pPr>
       <w:r>
         <w:rPr>
           <w:rFonts w:ascii="Agency FB" w:hAnsi="Agency FB"/>
           <w:sz w:val="28"/>
           <w:szCs w:val="28"/>
         </w:rPr>
-        <w:t xml:space="preserve"> </w:t>
-      </w:r>
+        <w:t>In large, the input of "</w:t>
+      </w:r>
+      <w:proofErr w:type="spellStart"/>
+      <w:r>
+        <w:rPr>
+          <w:rFonts w:ascii="Agency FB" w:hAnsi="Agency FB"/>
+          <w:sz w:val="28"/>
+          <w:szCs w:val="28"/>
+        </w:rPr>
+        <w:t>Michtava</w:t>
+      </w:r>
+      <w:proofErr w:type="spellEnd"/>
+      <w:r>
+        <w:rPr>
+          <w:rFonts w:ascii="Agency FB" w:hAnsi="Agency FB"/>
+          <w:sz w:val="28"/>
+          <w:szCs w:val="28"/>
+        </w:rPr>
+        <w:t>" is going to be 1) texts and questions about those texts, and 2) answers to those questions, where 1) would be submitted by the teachers, and 2) would be submitted by the pupils.</w:t>
+      </w:r>
+    </w:p>
+    <w:p>
+      <w:pPr>
+        <w:bidi w:val="0"/>
+        <w:contextualSpacing/>
+        <w:rPr>
+          <w:rFonts w:ascii="Agency FB" w:hAnsi="Agency FB"/>
+          <w:sz w:val="28"/>
+          <w:szCs w:val="28"/>
+        </w:rPr>
+      </w:pPr>
+      <w:r>
+        <w:rPr>
+          <w:rFonts w:ascii="Agency FB" w:hAnsi="Agency FB"/>
+          <w:sz w:val="28"/>
+          <w:szCs w:val="28"/>
+        </w:rPr>
+        <w:t xml:space="preserve">When a </w:t>
+      </w:r>
+      <w:r>
+        <w:rPr>
+          <w:rFonts w:ascii="Agency FB" w:hAnsi="Agency FB"/>
+          <w:sz w:val="28"/>
+          <w:szCs w:val="28"/>
+          <w:u w:val="single"/>
+        </w:rPr>
+        <w:t>teacher</w:t>
+      </w:r>
+      <w:r>
+        <w:rPr>
+          <w:rFonts w:ascii="Agency FB" w:hAnsi="Agency FB"/>
+          <w:sz w:val="28"/>
+          <w:szCs w:val="28"/>
+        </w:rPr>
+        <w:t xml:space="preserve"> would like to give their </w:t>
+      </w:r>
+      <w:r>
+        <w:rPr>
+          <w:rFonts w:ascii="Agency FB" w:hAnsi="Agency FB"/>
+          <w:sz w:val="28"/>
+          <w:szCs w:val="28"/>
+          <w:u w:val="single"/>
+        </w:rPr>
+        <w:t>class</w:t>
+      </w:r>
+      <w:r>
+        <w:rPr>
+          <w:rFonts w:ascii="Agency FB" w:hAnsi="Agency FB"/>
+          <w:sz w:val="28"/>
+          <w:szCs w:val="28"/>
+        </w:rPr>
+        <w:t xml:space="preserve"> a </w:t>
+      </w:r>
+      <w:r>
+        <w:rPr>
+          <w:rFonts w:ascii="Agency FB" w:hAnsi="Agency FB"/>
+          <w:sz w:val="28"/>
+          <w:szCs w:val="28"/>
+          <w:u w:val="single"/>
+        </w:rPr>
+        <w:t>task</w:t>
+      </w:r>
+      <w:r>
+        <w:rPr>
+          <w:rFonts w:ascii="Agency FB" w:hAnsi="Agency FB"/>
+          <w:sz w:val="28"/>
+          <w:szCs w:val="28"/>
+        </w:rPr>
+        <w:t xml:space="preserve">, they upload a </w:t>
+      </w:r>
+      <w:r>
+        <w:rPr>
+          <w:rFonts w:ascii="Agency FB" w:hAnsi="Agency FB"/>
+          <w:sz w:val="28"/>
+          <w:szCs w:val="28"/>
+          <w:u w:val="single"/>
+        </w:rPr>
+        <w:t>text</w:t>
+      </w:r>
+      <w:r>
+        <w:rPr>
+          <w:rFonts w:ascii="Agency FB" w:hAnsi="Agency FB"/>
+          <w:sz w:val="28"/>
+          <w:szCs w:val="28"/>
+        </w:rPr>
+        <w:t xml:space="preserve"> and some </w:t>
+      </w:r>
+      <w:r>
+        <w:rPr>
+          <w:rFonts w:ascii="Agency FB" w:hAnsi="Agency FB"/>
+          <w:sz w:val="28"/>
+          <w:szCs w:val="28"/>
+          <w:u w:val="single"/>
+        </w:rPr>
+        <w:t>questions</w:t>
+      </w:r>
+      <w:r>
+        <w:rPr>
+          <w:rFonts w:ascii="Agency FB" w:hAnsi="Agency FB"/>
+          <w:sz w:val="28"/>
+          <w:szCs w:val="28"/>
+        </w:rPr>
+        <w:t xml:space="preserve"> in the context of that text, thus creating a </w:t>
+      </w:r>
+      <w:r>
+        <w:rPr>
+          <w:rFonts w:ascii="Agency FB" w:hAnsi="Agency FB"/>
+          <w:sz w:val="28"/>
+          <w:szCs w:val="28"/>
+          <w:u w:val="single"/>
+        </w:rPr>
+        <w:t>task</w:t>
+      </w:r>
+      <w:r>
+        <w:rPr>
+          <w:rFonts w:ascii="Agency FB" w:hAnsi="Agency FB"/>
+          <w:sz w:val="28"/>
+          <w:szCs w:val="28"/>
+        </w:rPr>
+        <w:t>. In order for the pupils to receive the task, the teacher would have to associate the task they created with the relevant class, which would notify all pupils in that class that they have a pending task.</w:t>
+      </w:r>
+    </w:p>
+    <w:p>
+      <w:pPr>
+        <w:bidi w:val="0"/>
+        <w:contextualSpacing/>
+        <w:rPr>
+          <w:rFonts w:ascii="Agency FB" w:hAnsi="Agency FB"/>
+          <w:sz w:val="28"/>
+          <w:szCs w:val="28"/>
+        </w:rPr>
+      </w:pPr>
+      <w:r>
+        <w:rPr>
+          <w:rFonts w:ascii="Agency FB" w:hAnsi="Agency FB"/>
+          <w:sz w:val="28"/>
+          <w:szCs w:val="28"/>
+        </w:rPr>
+        <w:t>When a pupil sees a pending task, they may attend to it – first they'll read the text, and for each question</w:t>
+      </w:r>
+      <w:r>
+        <w:rPr>
+          <w:rFonts w:ascii="Agency FB" w:hAnsi="Agency FB"/>
+          <w:sz w:val="28"/>
+          <w:szCs w:val="28"/>
+        </w:rPr>
+        <w:t xml:space="preserve">, they will be presented with a textbox dedicated to their answer. </w:t>
+      </w:r>
+    </w:p>
+    <w:p>
+      <w:pPr>
+        <w:bidi w:val="0"/>
+        <w:contextualSpacing/>
+        <w:rPr>
+          <w:rFonts w:ascii="Agency FB" w:hAnsi="Agency FB"/>
+          <w:sz w:val="28"/>
+          <w:szCs w:val="28"/>
+        </w:rPr>
+      </w:pPr>
+      <w:r>
+        <w:rPr>
+          <w:rFonts w:ascii="Agency FB" w:hAnsi="Agency FB"/>
+          <w:sz w:val="28"/>
+          <w:szCs w:val="28"/>
+        </w:rPr>
+        <w:t>Both in real-time, and once the pupil has clicked the "Check" button, backend processing will take place to analyze his answer, and output some appropriate suggestions for improvements, If there are any such.</w:t>
+      </w:r>
+      <w:bookmarkStart w:id="0" w:name="_GoBack"/>
+      <w:bookmarkEnd w:id="0"/>
     </w:p>
     <w:p>
       <w:pPr>
@@ -43429,7 +43617,7 @@
     <w:lsdException w:name="Table Web 2" w:semiHidden="1" w:unhideWhenUsed="1"/>
     <w:lsdException w:name="Table Web 3" w:semiHidden="1" w:unhideWhenUsed="1"/>
     <w:lsdException w:name="Balloon Text" w:semiHidden="1" w:unhideWhenUsed="1"/>
-    <w:lsdException w:name="Table Grid" w:semiHidden="1" w:uiPriority="59" w:unhideWhenUsed="1"/>
+    <w:lsdException w:name="Table Grid" w:uiPriority="59"/>
     <w:lsdException w:name="Table Theme" w:semiHidden="1" w:unhideWhenUsed="1"/>
     <w:lsdException w:name="Placeholder Text" w:semiHidden="1"/>
     <w:lsdException w:name="No Spacing" w:uiPriority="1" w:qFormat="1"/>

</xml_diff>